<commit_message>
Functioneel ontwerp bijgewerkt. Moscow prioritering toegevoegd + spel besturing + flowchart bijgewerkt
</commit_message>
<xml_diff>
--- a/documentatie/functioneel-ontwerp/Functioneel ontwerp.docx
+++ b/documentatie/functioneel-ontwerp/Functioneel ontwerp.docx
@@ -99,11 +99,10 @@
     </w:p>
     <w:p/>
     <w:p>
-      <w:bookmarkStart w:id="0" w:name="_GoBack"/>
-      <w:bookmarkEnd w:id="0"/>
       <w:r>
         <w:rPr>
           <w:noProof/>
+          <w:lang w:eastAsia="nl-NL"/>
         </w:rPr>
         <mc:AlternateContent>
           <mc:Choice Requires="wps">
@@ -185,10 +184,7 @@
                               <w:t>: 586102</w:t>
                             </w:r>
                             <w:r>
-                              <w:t xml:space="preserve"> &amp; </w:t>
-                            </w:r>
-                            <w:r>
-                              <w:t>584348</w:t>
+                              <w:t xml:space="preserve"> &amp; 584348</w:t>
                             </w:r>
                           </w:p>
                           <w:p>
@@ -260,10 +256,7 @@
                         <w:t>: 586102</w:t>
                       </w:r>
                       <w:r>
-                        <w:t xml:space="preserve"> &amp; </w:t>
-                      </w:r>
-                      <w:r>
-                        <w:t>584348</w:t>
+                        <w:t xml:space="preserve"> &amp; 584348</w:t>
                       </w:r>
                     </w:p>
                     <w:p>
@@ -363,12 +356,12 @@
       <w:pPr>
         <w:pStyle w:val="Kop1"/>
       </w:pPr>
-      <w:bookmarkStart w:id="1" w:name="_Toc480375447"/>
+      <w:bookmarkStart w:id="0" w:name="_Toc480462072"/>
       <w:r>
         <w:lastRenderedPageBreak/>
         <w:t>Versiebeheer</w:t>
       </w:r>
-      <w:bookmarkEnd w:id="1"/>
+      <w:bookmarkEnd w:id="0"/>
     </w:p>
     <w:p/>
     <w:tbl>
@@ -488,7 +481,7 @@
               <w:cnfStyle w:val="000000100000" w:firstRow="0" w:lastRow="0" w:firstColumn="0" w:lastColumn="0" w:oddVBand="0" w:evenVBand="0" w:oddHBand="1" w:evenHBand="0" w:firstRowFirstColumn="0" w:firstRowLastColumn="0" w:lastRowFirstColumn="0" w:lastRowLastColumn="0"/>
             </w:pPr>
             <w:r>
-              <w:t>Osman &amp; Ties</w:t>
+              <w:t>Ties &amp; Osman</w:t>
             </w:r>
           </w:p>
         </w:tc>
@@ -627,16 +620,22 @@
       <w:pPr>
         <w:pStyle w:val="Kop1"/>
       </w:pPr>
-      <w:bookmarkStart w:id="2" w:name="_Toc480375448"/>
+      <w:bookmarkStart w:id="1" w:name="_Toc480462073"/>
       <w:r>
         <w:lastRenderedPageBreak/>
         <w:t>Inhoudsopgave</w:t>
       </w:r>
-      <w:bookmarkEnd w:id="2"/>
+      <w:bookmarkEnd w:id="1"/>
     </w:p>
     <w:p/>
     <w:sdt>
       <w:sdtPr>
+        <w:rPr>
+          <w:rFonts w:asciiTheme="minorHAnsi" w:eastAsiaTheme="minorEastAsia" w:hAnsiTheme="minorHAnsi" w:cstheme="minorBidi"/>
+          <w:color w:val="auto"/>
+          <w:sz w:val="22"/>
+          <w:szCs w:val="22"/>
+        </w:rPr>
         <w:id w:val="366957875"/>
         <w:docPartObj>
           <w:docPartGallery w:val="Table of Contents"/>
@@ -645,12 +644,8 @@
       </w:sdtPr>
       <w:sdtEndPr>
         <w:rPr>
-          <w:rFonts w:asciiTheme="minorHAnsi" w:eastAsiaTheme="minorEastAsia" w:hAnsiTheme="minorHAnsi" w:cstheme="minorBidi"/>
           <w:b/>
           <w:bCs/>
-          <w:color w:val="auto"/>
-          <w:sz w:val="22"/>
-          <w:szCs w:val="22"/>
         </w:rPr>
       </w:sdtEndPr>
       <w:sdtContent>
@@ -682,7 +677,7 @@
           <w:r>
             <w:fldChar w:fldCharType="separate"/>
           </w:r>
-          <w:hyperlink w:anchor="_Toc480375447" w:history="1">
+          <w:hyperlink w:anchor="_Toc480462072" w:history="1">
             <w:r>
               <w:rPr>
                 <w:rStyle w:val="Hyperlink"/>
@@ -709,7 +704,7 @@
                 <w:noProof/>
                 <w:webHidden/>
               </w:rPr>
-              <w:instrText xml:space="preserve"> PAGEREF _Toc480375447 \h </w:instrText>
+              <w:instrText xml:space="preserve"> PAGEREF _Toc480462072 \h </w:instrText>
             </w:r>
             <w:r>
               <w:rPr>
@@ -751,7 +746,7 @@
               <w:lang w:eastAsia="nl-NL"/>
             </w:rPr>
           </w:pPr>
-          <w:hyperlink w:anchor="_Toc480375448" w:history="1">
+          <w:hyperlink w:anchor="_Toc480462073" w:history="1">
             <w:r>
               <w:rPr>
                 <w:rStyle w:val="Hyperlink"/>
@@ -778,7 +773,7 @@
                 <w:noProof/>
                 <w:webHidden/>
               </w:rPr>
-              <w:instrText xml:space="preserve"> PAGEREF _Toc480375448 \h </w:instrText>
+              <w:instrText xml:space="preserve"> PAGEREF _Toc480462073 \h </w:instrText>
             </w:r>
             <w:r>
               <w:rPr>
@@ -820,13 +815,13 @@
               <w:lang w:eastAsia="nl-NL"/>
             </w:rPr>
           </w:pPr>
-          <w:hyperlink w:anchor="_Toc480375449" w:history="1">
+          <w:hyperlink w:anchor="_Toc480462074" w:history="1">
             <w:r>
               <w:rPr>
                 <w:rStyle w:val="Hyperlink"/>
                 <w:noProof/>
               </w:rPr>
-              <w:t>Inleiding</w:t>
+              <w:t>1. Inleiding</w:t>
             </w:r>
             <w:r>
               <w:rPr>
@@ -847,7 +842,7 @@
                 <w:noProof/>
                 <w:webHidden/>
               </w:rPr>
-              <w:instrText xml:space="preserve"> PAGEREF _Toc480375449 \h </w:instrText>
+              <w:instrText xml:space="preserve"> PAGEREF _Toc480462074 \h </w:instrText>
             </w:r>
             <w:r>
               <w:rPr>
@@ -868,6 +863,213 @@
                 <w:webHidden/>
               </w:rPr>
               <w:t>4</w:t>
+            </w:r>
+            <w:r>
+              <w:rPr>
+                <w:noProof/>
+                <w:webHidden/>
+              </w:rPr>
+              <w:fldChar w:fldCharType="end"/>
+            </w:r>
+          </w:hyperlink>
+        </w:p>
+        <w:p>
+          <w:pPr>
+            <w:pStyle w:val="Inhopg2"/>
+            <w:tabs>
+              <w:tab w:val="right" w:leader="dot" w:pos="9062"/>
+            </w:tabs>
+            <w:rPr>
+              <w:noProof/>
+              <w:lang w:eastAsia="nl-NL"/>
+            </w:rPr>
+          </w:pPr>
+          <w:hyperlink w:anchor="_Toc480462075" w:history="1">
+            <w:r>
+              <w:rPr>
+                <w:rStyle w:val="Hyperlink"/>
+                <w:noProof/>
+              </w:rPr>
+              <w:t>1.1 Het project</w:t>
+            </w:r>
+            <w:r>
+              <w:rPr>
+                <w:noProof/>
+                <w:webHidden/>
+              </w:rPr>
+              <w:tab/>
+            </w:r>
+            <w:r>
+              <w:rPr>
+                <w:noProof/>
+                <w:webHidden/>
+              </w:rPr>
+              <w:fldChar w:fldCharType="begin"/>
+            </w:r>
+            <w:r>
+              <w:rPr>
+                <w:noProof/>
+                <w:webHidden/>
+              </w:rPr>
+              <w:instrText xml:space="preserve"> PAGEREF _Toc480462075 \h </w:instrText>
+            </w:r>
+            <w:r>
+              <w:rPr>
+                <w:noProof/>
+                <w:webHidden/>
+              </w:rPr>
+            </w:r>
+            <w:r>
+              <w:rPr>
+                <w:noProof/>
+                <w:webHidden/>
+              </w:rPr>
+              <w:fldChar w:fldCharType="separate"/>
+            </w:r>
+            <w:r>
+              <w:rPr>
+                <w:noProof/>
+                <w:webHidden/>
+              </w:rPr>
+              <w:t>4</w:t>
+            </w:r>
+            <w:r>
+              <w:rPr>
+                <w:noProof/>
+                <w:webHidden/>
+              </w:rPr>
+              <w:fldChar w:fldCharType="end"/>
+            </w:r>
+          </w:hyperlink>
+        </w:p>
+        <w:p>
+          <w:pPr>
+            <w:pStyle w:val="Inhopg2"/>
+            <w:tabs>
+              <w:tab w:val="right" w:leader="dot" w:pos="9062"/>
+            </w:tabs>
+            <w:rPr>
+              <w:noProof/>
+              <w:lang w:eastAsia="nl-NL"/>
+            </w:rPr>
+          </w:pPr>
+          <w:hyperlink w:anchor="_Toc480462076" w:history="1">
+            <w:r>
+              <w:rPr>
+                <w:rStyle w:val="Hyperlink"/>
+                <w:noProof/>
+              </w:rPr>
+              <w:t>2. MoSCoW prioritering</w:t>
+            </w:r>
+            <w:r>
+              <w:rPr>
+                <w:noProof/>
+                <w:webHidden/>
+              </w:rPr>
+              <w:tab/>
+            </w:r>
+            <w:r>
+              <w:rPr>
+                <w:noProof/>
+                <w:webHidden/>
+              </w:rPr>
+              <w:fldChar w:fldCharType="begin"/>
+            </w:r>
+            <w:r>
+              <w:rPr>
+                <w:noProof/>
+                <w:webHidden/>
+              </w:rPr>
+              <w:instrText xml:space="preserve"> PAGEREF _Toc480462076 \h </w:instrText>
+            </w:r>
+            <w:r>
+              <w:rPr>
+                <w:noProof/>
+                <w:webHidden/>
+              </w:rPr>
+            </w:r>
+            <w:r>
+              <w:rPr>
+                <w:noProof/>
+                <w:webHidden/>
+              </w:rPr>
+              <w:fldChar w:fldCharType="separate"/>
+            </w:r>
+            <w:r>
+              <w:rPr>
+                <w:noProof/>
+                <w:webHidden/>
+              </w:rPr>
+              <w:t>5</w:t>
+            </w:r>
+            <w:r>
+              <w:rPr>
+                <w:noProof/>
+                <w:webHidden/>
+              </w:rPr>
+              <w:fldChar w:fldCharType="end"/>
+            </w:r>
+          </w:hyperlink>
+        </w:p>
+        <w:p>
+          <w:pPr>
+            <w:pStyle w:val="Inhopg2"/>
+            <w:tabs>
+              <w:tab w:val="right" w:leader="dot" w:pos="9062"/>
+            </w:tabs>
+            <w:rPr>
+              <w:noProof/>
+              <w:lang w:eastAsia="nl-NL"/>
+            </w:rPr>
+          </w:pPr>
+          <w:hyperlink w:anchor="_Toc480462077" w:history="1">
+            <w:r>
+              <w:rPr>
+                <w:rStyle w:val="Hyperlink"/>
+                <w:noProof/>
+              </w:rPr>
+              <w:t>2. Spel besturing</w:t>
+            </w:r>
+            <w:r>
+              <w:rPr>
+                <w:noProof/>
+                <w:webHidden/>
+              </w:rPr>
+              <w:tab/>
+            </w:r>
+            <w:r>
+              <w:rPr>
+                <w:noProof/>
+                <w:webHidden/>
+              </w:rPr>
+              <w:fldChar w:fldCharType="begin"/>
+            </w:r>
+            <w:r>
+              <w:rPr>
+                <w:noProof/>
+                <w:webHidden/>
+              </w:rPr>
+              <w:instrText xml:space="preserve"> PAGEREF _Toc480462077 \h </w:instrText>
+            </w:r>
+            <w:r>
+              <w:rPr>
+                <w:noProof/>
+                <w:webHidden/>
+              </w:rPr>
+            </w:r>
+            <w:r>
+              <w:rPr>
+                <w:noProof/>
+                <w:webHidden/>
+              </w:rPr>
+              <w:fldChar w:fldCharType="separate"/>
+            </w:r>
+            <w:r>
+              <w:rPr>
+                <w:noProof/>
+                <w:webHidden/>
+              </w:rPr>
+              <w:t>5</w:t>
             </w:r>
             <w:r>
               <w:rPr>
@@ -889,13 +1091,13 @@
               <w:lang w:eastAsia="nl-NL"/>
             </w:rPr>
           </w:pPr>
-          <w:hyperlink w:anchor="_Toc480375450" w:history="1">
+          <w:hyperlink w:anchor="_Toc480462078" w:history="1">
             <w:r>
               <w:rPr>
                 <w:rStyle w:val="Hyperlink"/>
                 <w:noProof/>
               </w:rPr>
-              <w:t>Opdrachtomschrijving</w:t>
+              <w:t>3. Flowchart</w:t>
             </w:r>
             <w:r>
               <w:rPr>
@@ -916,7 +1118,7 @@
                 <w:noProof/>
                 <w:webHidden/>
               </w:rPr>
-              <w:instrText xml:space="preserve"> PAGEREF _Toc480375450 \h </w:instrText>
+              <w:instrText xml:space="preserve"> PAGEREF _Toc480462078 \h </w:instrText>
             </w:r>
             <w:r>
               <w:rPr>
@@ -936,7 +1138,7 @@
                 <w:noProof/>
                 <w:webHidden/>
               </w:rPr>
-              <w:t>5</w:t>
+              <w:t>6</w:t>
             </w:r>
             <w:r>
               <w:rPr>
@@ -958,13 +1160,13 @@
               <w:lang w:eastAsia="nl-NL"/>
             </w:rPr>
           </w:pPr>
-          <w:hyperlink w:anchor="_Toc480375451" w:history="1">
+          <w:hyperlink w:anchor="_Toc480462079" w:history="1">
             <w:r>
               <w:rPr>
                 <w:rStyle w:val="Hyperlink"/>
                 <w:noProof/>
               </w:rPr>
-              <w:t>Flowchart</w:t>
+              <w:t>4. Schermontwerpen</w:t>
             </w:r>
             <w:r>
               <w:rPr>
@@ -985,76 +1187,7 @@
                 <w:noProof/>
                 <w:webHidden/>
               </w:rPr>
-              <w:instrText xml:space="preserve"> PAGEREF _Toc480375451 \h </w:instrText>
-            </w:r>
-            <w:r>
-              <w:rPr>
-                <w:noProof/>
-                <w:webHidden/>
-              </w:rPr>
-            </w:r>
-            <w:r>
-              <w:rPr>
-                <w:noProof/>
-                <w:webHidden/>
-              </w:rPr>
-              <w:fldChar w:fldCharType="separate"/>
-            </w:r>
-            <w:r>
-              <w:rPr>
-                <w:noProof/>
-                <w:webHidden/>
-              </w:rPr>
-              <w:t>6</w:t>
-            </w:r>
-            <w:r>
-              <w:rPr>
-                <w:noProof/>
-                <w:webHidden/>
-              </w:rPr>
-              <w:fldChar w:fldCharType="end"/>
-            </w:r>
-          </w:hyperlink>
-        </w:p>
-        <w:p>
-          <w:pPr>
-            <w:pStyle w:val="Inhopg1"/>
-            <w:tabs>
-              <w:tab w:val="right" w:leader="dot" w:pos="9062"/>
-            </w:tabs>
-            <w:rPr>
-              <w:noProof/>
-              <w:lang w:eastAsia="nl-NL"/>
-            </w:rPr>
-          </w:pPr>
-          <w:hyperlink w:anchor="_Toc480375452" w:history="1">
-            <w:r>
-              <w:rPr>
-                <w:rStyle w:val="Hyperlink"/>
-                <w:noProof/>
-              </w:rPr>
-              <w:t>Schermontwerpen</w:t>
-            </w:r>
-            <w:r>
-              <w:rPr>
-                <w:noProof/>
-                <w:webHidden/>
-              </w:rPr>
-              <w:tab/>
-            </w:r>
-            <w:r>
-              <w:rPr>
-                <w:noProof/>
-                <w:webHidden/>
-              </w:rPr>
-              <w:fldChar w:fldCharType="begin"/>
-            </w:r>
-            <w:r>
-              <w:rPr>
-                <w:noProof/>
-                <w:webHidden/>
-              </w:rPr>
-              <w:instrText xml:space="preserve"> PAGEREF _Toc480375452 \h </w:instrText>
+              <w:instrText xml:space="preserve"> PAGEREF _Toc480462079 \h </w:instrText>
             </w:r>
             <w:r>
               <w:rPr>
@@ -1108,7 +1241,7 @@
       <w:pPr>
         <w:pStyle w:val="Kop1"/>
       </w:pPr>
-      <w:bookmarkStart w:id="3" w:name="_Toc480375449"/>
+      <w:bookmarkStart w:id="2" w:name="_Toc480462074"/>
       <w:r>
         <w:lastRenderedPageBreak/>
         <w:t>1.</w:t>
@@ -1119,7 +1252,7 @@
       <w:r>
         <w:t>Inleiding</w:t>
       </w:r>
-      <w:bookmarkEnd w:id="3"/>
+      <w:bookmarkEnd w:id="2"/>
     </w:p>
     <w:p/>
     <w:p>
@@ -1168,10 +1301,7 @@
     </w:p>
     <w:p>
       <w:r>
-        <w:t xml:space="preserve">In hoofdstuk 2 ‘Opdrachtomschrijving’  </w:t>
-      </w:r>
-      <w:r>
-        <w:t>gaan we meer inhoudelijk in op de game.</w:t>
+        <w:t xml:space="preserve">In hoofdstuk 2  hebben we de te implementeren functies opgesomd en geprioriteerd. </w:t>
       </w:r>
     </w:p>
     <w:p>
@@ -1182,14 +1312,6 @@
     <w:p>
       <w:r>
         <w:t xml:space="preserve">Vervolgens zijn er in hoofdstuk 4 ontwerpen te vinden van ieder scherm dat wij gaan ontwikkelen. De elementen in het desbetreffende scherm zijn tevens voorzien van een korte omschrijving. </w:t>
-      </w:r>
-    </w:p>
-    <w:p>
-      <w:r>
-        <w:t xml:space="preserve"> </w:t>
-      </w:r>
-      <w:r>
-        <w:t xml:space="preserve">In hoofdstuk 5 is er een softwarebeschrijving te vinden  </w:t>
       </w:r>
     </w:p>
     <w:p/>
@@ -1197,9 +1319,11 @@
       <w:pPr>
         <w:pStyle w:val="Kop2"/>
       </w:pPr>
+      <w:bookmarkStart w:id="3" w:name="_Toc480462075"/>
       <w:r>
         <w:t>1.1 Het project</w:t>
       </w:r>
+      <w:bookmarkEnd w:id="3"/>
     </w:p>
     <w:p/>
     <w:p>
@@ -1314,20 +1438,862 @@
     <w:p/>
     <w:p>
       <w:pPr>
+        <w:rPr>
+          <w:rFonts w:asciiTheme="majorHAnsi" w:eastAsiaTheme="majorEastAsia" w:hAnsiTheme="majorHAnsi" w:cstheme="majorBidi"/>
+          <w:color w:val="2F5496" w:themeColor="accent1" w:themeShade="BF"/>
+          <w:sz w:val="32"/>
+          <w:szCs w:val="32"/>
+        </w:rPr>
+      </w:pPr>
+      <w:r>
+        <w:br w:type="page"/>
+      </w:r>
+    </w:p>
+    <w:p>
+      <w:pPr>
         <w:pStyle w:val="Kop2"/>
       </w:pPr>
-      <w:r>
-        <w:t>2. Spel besturing</w:t>
-      </w:r>
+      <w:bookmarkStart w:id="4" w:name="_Toc480462076"/>
+      <w:r>
+        <w:lastRenderedPageBreak/>
+        <w:t xml:space="preserve">2. </w:t>
+      </w:r>
+      <w:proofErr w:type="spellStart"/>
+      <w:r>
+        <w:t>MoSCoW</w:t>
+      </w:r>
+      <w:proofErr w:type="spellEnd"/>
+      <w:r>
+        <w:t xml:space="preserve"> prioritering</w:t>
+      </w:r>
+      <w:bookmarkEnd w:id="4"/>
     </w:p>
     <w:p/>
     <w:p>
       <w:r>
-        <w:t xml:space="preserve">De hoofdspeler is bedienbaar met de reguliere pijltjes op de toetsenbord. </w:t>
-      </w:r>
+        <w:t xml:space="preserve">De </w:t>
+      </w:r>
+      <w:proofErr w:type="spellStart"/>
+      <w:r>
+        <w:rPr>
+          <w:b/>
+          <w:bCs/>
+        </w:rPr>
+        <w:t>MoSCoW</w:t>
+      </w:r>
+      <w:proofErr w:type="spellEnd"/>
+      <w:r>
+        <w:rPr>
+          <w:b/>
+          <w:bCs/>
+        </w:rPr>
+        <w:t xml:space="preserve"> </w:t>
+      </w:r>
+      <w:r>
+        <w:t>methodiek is een simpele methodiek die vaak wordt gebruikt in de zakenwereld om aan te geven hoe belangrijk het is dat een bepaalde eis voltooid wordt.</w:t>
+      </w:r>
+    </w:p>
+    <w:p>
+      <w:r>
+        <w:rPr>
+          <w:b/>
+          <w:bCs/>
+        </w:rPr>
+        <w:t>M</w:t>
+      </w:r>
+      <w:r>
+        <w:t xml:space="preserve"> = Must have, deze eis moet voltooid zijn voordat de applicatie een succes genoemd kan worden.</w:t>
+      </w:r>
+    </w:p>
+    <w:p>
+      <w:r>
+        <w:rPr>
+          <w:b/>
+          <w:bCs/>
+        </w:rPr>
+        <w:t>S</w:t>
+      </w:r>
+      <w:r>
+        <w:t xml:space="preserve"> = </w:t>
+      </w:r>
+      <w:proofErr w:type="spellStart"/>
+      <w:r>
+        <w:t>Should</w:t>
+      </w:r>
+      <w:proofErr w:type="spellEnd"/>
+      <w:r>
+        <w:t xml:space="preserve"> have, een eis die vaak ook van hoge prioriteit is, soms kan deze weggelaten worden.</w:t>
+      </w:r>
+    </w:p>
+    <w:p>
+      <w:r>
+        <w:rPr>
+          <w:b/>
+          <w:bCs/>
+        </w:rPr>
+        <w:t>C</w:t>
+      </w:r>
+      <w:r>
+        <w:t xml:space="preserve"> = </w:t>
+      </w:r>
+      <w:proofErr w:type="spellStart"/>
+      <w:r>
+        <w:t>Could</w:t>
+      </w:r>
+      <w:proofErr w:type="spellEnd"/>
+      <w:r>
+        <w:t xml:space="preserve"> have, een eis die wel gewild is, maar niet perse nodig is.</w:t>
+      </w:r>
+    </w:p>
+    <w:p>
+      <w:r>
+        <w:rPr>
+          <w:b/>
+          <w:bCs/>
+        </w:rPr>
+        <w:t>W</w:t>
+      </w:r>
+      <w:r>
+        <w:t xml:space="preserve"> = </w:t>
+      </w:r>
+      <w:proofErr w:type="spellStart"/>
+      <w:r>
+        <w:t>Won’t</w:t>
+      </w:r>
+      <w:proofErr w:type="spellEnd"/>
+      <w:r>
+        <w:t xml:space="preserve"> have, een eis die niet zomaar in  een release zal verschijnen, maar die in de toekomst misschien nog wel toegevoegd wordt.</w:t>
+      </w:r>
+    </w:p>
+    <w:p>
+      <w:r>
+        <w:t xml:space="preserve">Op deze manier hebben wij in het tabel hieronder te functies/wensen geprioriteerd volgens de hierboven benoemde methode. </w:t>
+      </w:r>
+    </w:p>
+    <w:tbl>
+      <w:tblPr>
+        <w:tblStyle w:val="Rastertabel2-Accent4"/>
+        <w:tblW w:w="0" w:type="auto"/>
+        <w:tblLook w:val="04A0" w:firstRow="1" w:lastRow="0" w:firstColumn="1" w:lastColumn="0" w:noHBand="0" w:noVBand="1"/>
+      </w:tblPr>
+      <w:tblGrid>
+        <w:gridCol w:w="4531"/>
+        <w:gridCol w:w="4531"/>
+      </w:tblGrid>
+      <w:tr>
+        <w:trPr>
+          <w:cnfStyle w:val="100000000000" w:firstRow="1" w:lastRow="0" w:firstColumn="0" w:lastColumn="0" w:oddVBand="0" w:evenVBand="0" w:oddHBand="0" w:evenHBand="0" w:firstRowFirstColumn="0" w:firstRowLastColumn="0" w:lastRowFirstColumn="0" w:lastRowLastColumn="0"/>
+        </w:trPr>
+        <w:tc>
+          <w:tcPr>
+            <w:cnfStyle w:val="001000000000" w:firstRow="0" w:lastRow="0" w:firstColumn="1" w:lastColumn="0" w:oddVBand="0" w:evenVBand="0" w:oddHBand="0" w:evenHBand="0" w:firstRowFirstColumn="0" w:firstRowLastColumn="0" w:lastRowFirstColumn="0" w:lastRowLastColumn="0"/>
+            <w:tcW w:w="4531" w:type="dxa"/>
+          </w:tcPr>
+          <w:p>
+            <w:r>
+              <w:t>Functie/wens</w:t>
+            </w:r>
+          </w:p>
+        </w:tc>
+        <w:tc>
+          <w:tcPr>
+            <w:tcW w:w="4531" w:type="dxa"/>
+          </w:tcPr>
+          <w:p>
+            <w:pPr>
+              <w:cnfStyle w:val="100000000000" w:firstRow="1" w:lastRow="0" w:firstColumn="0" w:lastColumn="0" w:oddVBand="0" w:evenVBand="0" w:oddHBand="0" w:evenHBand="0" w:firstRowFirstColumn="0" w:firstRowLastColumn="0" w:lastRowFirstColumn="0" w:lastRowLastColumn="0"/>
+            </w:pPr>
+            <w:r>
+              <w:t>Prioriteit</w:t>
+            </w:r>
+          </w:p>
+        </w:tc>
+      </w:tr>
+      <w:tr>
+        <w:trPr>
+          <w:cnfStyle w:val="000000100000" w:firstRow="0" w:lastRow="0" w:firstColumn="0" w:lastColumn="0" w:oddVBand="0" w:evenVBand="0" w:oddHBand="1" w:evenHBand="0" w:firstRowFirstColumn="0" w:firstRowLastColumn="0" w:lastRowFirstColumn="0" w:lastRowLastColumn="0"/>
+        </w:trPr>
+        <w:tc>
+          <w:tcPr>
+            <w:cnfStyle w:val="001000000000" w:firstRow="0" w:lastRow="0" w:firstColumn="1" w:lastColumn="0" w:oddVBand="0" w:evenVBand="0" w:oddHBand="0" w:evenHBand="0" w:firstRowFirstColumn="0" w:firstRowLastColumn="0" w:lastRowFirstColumn="0" w:lastRowLastColumn="0"/>
+            <w:tcW w:w="4531" w:type="dxa"/>
+          </w:tcPr>
+          <w:p>
+            <w:pPr>
+              <w:rPr>
+                <w:b w:val="0"/>
+              </w:rPr>
+            </w:pPr>
+            <w:r>
+              <w:rPr>
+                <w:b w:val="0"/>
+              </w:rPr>
+              <w:t>Speler kan naar links en rechts bewegen</w:t>
+            </w:r>
+          </w:p>
+        </w:tc>
+        <w:tc>
+          <w:tcPr>
+            <w:tcW w:w="4531" w:type="dxa"/>
+          </w:tcPr>
+          <w:p>
+            <w:pPr>
+              <w:cnfStyle w:val="000000100000" w:firstRow="0" w:lastRow="0" w:firstColumn="0" w:lastColumn="0" w:oddVBand="0" w:evenVBand="0" w:oddHBand="1" w:evenHBand="0" w:firstRowFirstColumn="0" w:firstRowLastColumn="0" w:lastRowFirstColumn="0" w:lastRowLastColumn="0"/>
+              <w:rPr>
+                <w:b/>
+              </w:rPr>
+            </w:pPr>
+            <w:r>
+              <w:rPr>
+                <w:b/>
+              </w:rPr>
+              <w:t>M</w:t>
+            </w:r>
+          </w:p>
+        </w:tc>
+      </w:tr>
+      <w:tr>
+        <w:tc>
+          <w:tcPr>
+            <w:cnfStyle w:val="001000000000" w:firstRow="0" w:lastRow="0" w:firstColumn="1" w:lastColumn="0" w:oddVBand="0" w:evenVBand="0" w:oddHBand="0" w:evenHBand="0" w:firstRowFirstColumn="0" w:firstRowLastColumn="0" w:lastRowFirstColumn="0" w:lastRowLastColumn="0"/>
+            <w:tcW w:w="4531" w:type="dxa"/>
+          </w:tcPr>
+          <w:p>
+            <w:pPr>
+              <w:rPr>
+                <w:b w:val="0"/>
+              </w:rPr>
+            </w:pPr>
+            <w:r>
+              <w:rPr>
+                <w:b w:val="0"/>
+              </w:rPr>
+              <w:t>Speler kan springen</w:t>
+            </w:r>
+          </w:p>
+        </w:tc>
+        <w:tc>
+          <w:tcPr>
+            <w:tcW w:w="4531" w:type="dxa"/>
+          </w:tcPr>
+          <w:p>
+            <w:pPr>
+              <w:cnfStyle w:val="000000000000" w:firstRow="0" w:lastRow="0" w:firstColumn="0" w:lastColumn="0" w:oddVBand="0" w:evenVBand="0" w:oddHBand="0" w:evenHBand="0" w:firstRowFirstColumn="0" w:firstRowLastColumn="0" w:lastRowFirstColumn="0" w:lastRowLastColumn="0"/>
+              <w:rPr>
+                <w:b/>
+              </w:rPr>
+            </w:pPr>
+            <w:r>
+              <w:rPr>
+                <w:b/>
+              </w:rPr>
+              <w:t>M</w:t>
+            </w:r>
+          </w:p>
+        </w:tc>
+      </w:tr>
+      <w:tr>
+        <w:trPr>
+          <w:cnfStyle w:val="000000100000" w:firstRow="0" w:lastRow="0" w:firstColumn="0" w:lastColumn="0" w:oddVBand="0" w:evenVBand="0" w:oddHBand="1" w:evenHBand="0" w:firstRowFirstColumn="0" w:firstRowLastColumn="0" w:lastRowFirstColumn="0" w:lastRowLastColumn="0"/>
+        </w:trPr>
+        <w:tc>
+          <w:tcPr>
+            <w:cnfStyle w:val="001000000000" w:firstRow="0" w:lastRow="0" w:firstColumn="1" w:lastColumn="0" w:oddVBand="0" w:evenVBand="0" w:oddHBand="0" w:evenHBand="0" w:firstRowFirstColumn="0" w:firstRowLastColumn="0" w:lastRowFirstColumn="0" w:lastRowLastColumn="0"/>
+            <w:tcW w:w="4531" w:type="dxa"/>
+          </w:tcPr>
+          <w:p>
+            <w:pPr>
+              <w:rPr>
+                <w:b w:val="0"/>
+              </w:rPr>
+            </w:pPr>
+            <w:r>
+              <w:rPr>
+                <w:b w:val="0"/>
+              </w:rPr>
+              <w:t>Speler kan de vijand aanvallen</w:t>
+            </w:r>
+          </w:p>
+        </w:tc>
+        <w:tc>
+          <w:tcPr>
+            <w:tcW w:w="4531" w:type="dxa"/>
+          </w:tcPr>
+          <w:p>
+            <w:pPr>
+              <w:cnfStyle w:val="000000100000" w:firstRow="0" w:lastRow="0" w:firstColumn="0" w:lastColumn="0" w:oddVBand="0" w:evenVBand="0" w:oddHBand="1" w:evenHBand="0" w:firstRowFirstColumn="0" w:firstRowLastColumn="0" w:lastRowFirstColumn="0" w:lastRowLastColumn="0"/>
+              <w:rPr>
+                <w:b/>
+              </w:rPr>
+            </w:pPr>
+            <w:r>
+              <w:rPr>
+                <w:b/>
+              </w:rPr>
+              <w:t>M</w:t>
+            </w:r>
+          </w:p>
+        </w:tc>
+      </w:tr>
+      <w:tr>
+        <w:tc>
+          <w:tcPr>
+            <w:cnfStyle w:val="001000000000" w:firstRow="0" w:lastRow="0" w:firstColumn="1" w:lastColumn="0" w:oddVBand="0" w:evenVBand="0" w:oddHBand="0" w:evenHBand="0" w:firstRowFirstColumn="0" w:firstRowLastColumn="0" w:lastRowFirstColumn="0" w:lastRowLastColumn="0"/>
+            <w:tcW w:w="4531" w:type="dxa"/>
+          </w:tcPr>
+          <w:p>
+            <w:pPr>
+              <w:rPr>
+                <w:b w:val="0"/>
+              </w:rPr>
+            </w:pPr>
+            <w:r>
+              <w:rPr>
+                <w:b w:val="0"/>
+              </w:rPr>
+              <w:t>Speler kan punten verdienen</w:t>
+            </w:r>
+          </w:p>
+        </w:tc>
+        <w:tc>
+          <w:tcPr>
+            <w:tcW w:w="4531" w:type="dxa"/>
+          </w:tcPr>
+          <w:p>
+            <w:pPr>
+              <w:cnfStyle w:val="000000000000" w:firstRow="0" w:lastRow="0" w:firstColumn="0" w:lastColumn="0" w:oddVBand="0" w:evenVBand="0" w:oddHBand="0" w:evenHBand="0" w:firstRowFirstColumn="0" w:firstRowLastColumn="0" w:lastRowFirstColumn="0" w:lastRowLastColumn="0"/>
+              <w:rPr>
+                <w:b/>
+              </w:rPr>
+            </w:pPr>
+            <w:r>
+              <w:rPr>
+                <w:b/>
+              </w:rPr>
+              <w:t>M</w:t>
+            </w:r>
+          </w:p>
+        </w:tc>
+      </w:tr>
+      <w:tr>
+        <w:trPr>
+          <w:cnfStyle w:val="000000100000" w:firstRow="0" w:lastRow="0" w:firstColumn="0" w:lastColumn="0" w:oddVBand="0" w:evenVBand="0" w:oddHBand="1" w:evenHBand="0" w:firstRowFirstColumn="0" w:firstRowLastColumn="0" w:lastRowFirstColumn="0" w:lastRowLastColumn="0"/>
+        </w:trPr>
+        <w:tc>
+          <w:tcPr>
+            <w:cnfStyle w:val="001000000000" w:firstRow="0" w:lastRow="0" w:firstColumn="1" w:lastColumn="0" w:oddVBand="0" w:evenVBand="0" w:oddHBand="0" w:evenHBand="0" w:firstRowFirstColumn="0" w:firstRowLastColumn="0" w:lastRowFirstColumn="0" w:lastRowLastColumn="0"/>
+            <w:tcW w:w="4531" w:type="dxa"/>
+          </w:tcPr>
+          <w:p>
+            <w:pPr>
+              <w:rPr>
+                <w:b w:val="0"/>
+              </w:rPr>
+            </w:pPr>
+            <w:r>
+              <w:rPr>
+                <w:b w:val="0"/>
+              </w:rPr>
+              <w:t>Vijanden kunnen de speler aanvallen</w:t>
+            </w:r>
+          </w:p>
+        </w:tc>
+        <w:tc>
+          <w:tcPr>
+            <w:tcW w:w="4531" w:type="dxa"/>
+          </w:tcPr>
+          <w:p>
+            <w:pPr>
+              <w:cnfStyle w:val="000000100000" w:firstRow="0" w:lastRow="0" w:firstColumn="0" w:lastColumn="0" w:oddVBand="0" w:evenVBand="0" w:oddHBand="1" w:evenHBand="0" w:firstRowFirstColumn="0" w:firstRowLastColumn="0" w:lastRowFirstColumn="0" w:lastRowLastColumn="0"/>
+              <w:rPr>
+                <w:b/>
+              </w:rPr>
+            </w:pPr>
+            <w:r>
+              <w:rPr>
+                <w:b/>
+              </w:rPr>
+              <w:t>M</w:t>
+            </w:r>
+          </w:p>
+        </w:tc>
+      </w:tr>
+      <w:tr>
+        <w:tc>
+          <w:tcPr>
+            <w:cnfStyle w:val="001000000000" w:firstRow="0" w:lastRow="0" w:firstColumn="1" w:lastColumn="0" w:oddVBand="0" w:evenVBand="0" w:oddHBand="0" w:evenHBand="0" w:firstRowFirstColumn="0" w:firstRowLastColumn="0" w:lastRowFirstColumn="0" w:lastRowLastColumn="0"/>
+            <w:tcW w:w="4531" w:type="dxa"/>
+          </w:tcPr>
+          <w:p>
+            <w:pPr>
+              <w:rPr>
+                <w:b w:val="0"/>
+              </w:rPr>
+            </w:pPr>
+            <w:r>
+              <w:rPr>
+                <w:b w:val="0"/>
+              </w:rPr>
+              <w:t>Speler kan een special attack uitvoeren</w:t>
+            </w:r>
+          </w:p>
+        </w:tc>
+        <w:tc>
+          <w:tcPr>
+            <w:tcW w:w="4531" w:type="dxa"/>
+          </w:tcPr>
+          <w:p>
+            <w:pPr>
+              <w:cnfStyle w:val="000000000000" w:firstRow="0" w:lastRow="0" w:firstColumn="0" w:lastColumn="0" w:oddVBand="0" w:evenVBand="0" w:oddHBand="0" w:evenHBand="0" w:firstRowFirstColumn="0" w:firstRowLastColumn="0" w:lastRowFirstColumn="0" w:lastRowLastColumn="0"/>
+              <w:rPr>
+                <w:b/>
+              </w:rPr>
+            </w:pPr>
+            <w:r>
+              <w:rPr>
+                <w:b/>
+              </w:rPr>
+              <w:t>C</w:t>
+            </w:r>
+          </w:p>
+        </w:tc>
+      </w:tr>
+      <w:tr>
+        <w:trPr>
+          <w:cnfStyle w:val="000000100000" w:firstRow="0" w:lastRow="0" w:firstColumn="0" w:lastColumn="0" w:oddVBand="0" w:evenVBand="0" w:oddHBand="1" w:evenHBand="0" w:firstRowFirstColumn="0" w:firstRowLastColumn="0" w:lastRowFirstColumn="0" w:lastRowLastColumn="0"/>
+        </w:trPr>
+        <w:tc>
+          <w:tcPr>
+            <w:cnfStyle w:val="001000000000" w:firstRow="0" w:lastRow="0" w:firstColumn="1" w:lastColumn="0" w:oddVBand="0" w:evenVBand="0" w:oddHBand="0" w:evenHBand="0" w:firstRowFirstColumn="0" w:firstRowLastColumn="0" w:lastRowFirstColumn="0" w:lastRowLastColumn="0"/>
+            <w:tcW w:w="4531" w:type="dxa"/>
+          </w:tcPr>
+          <w:p>
+            <w:pPr>
+              <w:rPr>
+                <w:b w:val="0"/>
+              </w:rPr>
+            </w:pPr>
+            <w:r>
+              <w:rPr>
+                <w:b w:val="0"/>
+              </w:rPr>
+              <w:t xml:space="preserve">Speler kan spel pauzeren </w:t>
+            </w:r>
+          </w:p>
+        </w:tc>
+        <w:tc>
+          <w:tcPr>
+            <w:tcW w:w="4531" w:type="dxa"/>
+          </w:tcPr>
+          <w:p>
+            <w:pPr>
+              <w:cnfStyle w:val="000000100000" w:firstRow="0" w:lastRow="0" w:firstColumn="0" w:lastColumn="0" w:oddVBand="0" w:evenVBand="0" w:oddHBand="1" w:evenHBand="0" w:firstRowFirstColumn="0" w:firstRowLastColumn="0" w:lastRowFirstColumn="0" w:lastRowLastColumn="0"/>
+            </w:pPr>
+            <w:r>
+              <w:rPr>
+                <w:b/>
+              </w:rPr>
+              <w:t>S</w:t>
+            </w:r>
+          </w:p>
+        </w:tc>
+      </w:tr>
+      <w:tr>
+        <w:tc>
+          <w:tcPr>
+            <w:cnfStyle w:val="001000000000" w:firstRow="0" w:lastRow="0" w:firstColumn="1" w:lastColumn="0" w:oddVBand="0" w:evenVBand="0" w:oddHBand="0" w:evenHBand="0" w:firstRowFirstColumn="0" w:firstRowLastColumn="0" w:lastRowFirstColumn="0" w:lastRowLastColumn="0"/>
+            <w:tcW w:w="4531" w:type="dxa"/>
+          </w:tcPr>
+          <w:p>
+            <w:pPr>
+              <w:rPr>
+                <w:b w:val="0"/>
+              </w:rPr>
+            </w:pPr>
+            <w:r>
+              <w:rPr>
+                <w:b w:val="0"/>
+              </w:rPr>
+              <w:t>Explosie animatie tonen op wanneer er gevochten wordt</w:t>
+            </w:r>
+          </w:p>
+        </w:tc>
+        <w:tc>
+          <w:tcPr>
+            <w:tcW w:w="4531" w:type="dxa"/>
+          </w:tcPr>
+          <w:p>
+            <w:pPr>
+              <w:cnfStyle w:val="000000000000" w:firstRow="0" w:lastRow="0" w:firstColumn="0" w:lastColumn="0" w:oddVBand="0" w:evenVBand="0" w:oddHBand="0" w:evenHBand="0" w:firstRowFirstColumn="0" w:firstRowLastColumn="0" w:lastRowFirstColumn="0" w:lastRowLastColumn="0"/>
+              <w:rPr>
+                <w:b/>
+              </w:rPr>
+            </w:pPr>
+            <w:r>
+              <w:rPr>
+                <w:b/>
+              </w:rPr>
+              <w:t>C</w:t>
+            </w:r>
+          </w:p>
+        </w:tc>
+      </w:tr>
+      <w:tr>
+        <w:trPr>
+          <w:cnfStyle w:val="000000100000" w:firstRow="0" w:lastRow="0" w:firstColumn="0" w:lastColumn="0" w:oddVBand="0" w:evenVBand="0" w:oddHBand="1" w:evenHBand="0" w:firstRowFirstColumn="0" w:firstRowLastColumn="0" w:lastRowFirstColumn="0" w:lastRowLastColumn="0"/>
+        </w:trPr>
+        <w:tc>
+          <w:tcPr>
+            <w:cnfStyle w:val="001000000000" w:firstRow="0" w:lastRow="0" w:firstColumn="1" w:lastColumn="0" w:oddVBand="0" w:evenVBand="0" w:oddHBand="0" w:evenHBand="0" w:firstRowFirstColumn="0" w:firstRowLastColumn="0" w:lastRowFirstColumn="0" w:lastRowLastColumn="0"/>
+            <w:tcW w:w="4531" w:type="dxa"/>
+          </w:tcPr>
+          <w:p>
+            <w:pPr>
+              <w:rPr>
+                <w:b w:val="0"/>
+              </w:rPr>
+            </w:pPr>
+            <w:bookmarkStart w:id="5" w:name="_GoBack"/>
+            <w:bookmarkEnd w:id="5"/>
+          </w:p>
+        </w:tc>
+        <w:tc>
+          <w:tcPr>
+            <w:tcW w:w="4531" w:type="dxa"/>
+          </w:tcPr>
+          <w:p>
+            <w:pPr>
+              <w:cnfStyle w:val="000000100000" w:firstRow="0" w:lastRow="0" w:firstColumn="0" w:lastColumn="0" w:oddVBand="0" w:evenVBand="0" w:oddHBand="1" w:evenHBand="0" w:firstRowFirstColumn="0" w:firstRowLastColumn="0" w:lastRowFirstColumn="0" w:lastRowLastColumn="0"/>
+              <w:rPr>
+                <w:b/>
+              </w:rPr>
+            </w:pPr>
+          </w:p>
+        </w:tc>
+      </w:tr>
+      <w:tr>
+        <w:tc>
+          <w:tcPr>
+            <w:cnfStyle w:val="001000000000" w:firstRow="0" w:lastRow="0" w:firstColumn="1" w:lastColumn="0" w:oddVBand="0" w:evenVBand="0" w:oddHBand="0" w:evenHBand="0" w:firstRowFirstColumn="0" w:firstRowLastColumn="0" w:lastRowFirstColumn="0" w:lastRowLastColumn="0"/>
+            <w:tcW w:w="4531" w:type="dxa"/>
+          </w:tcPr>
+          <w:p>
+            <w:pPr>
+              <w:rPr>
+                <w:b w:val="0"/>
+              </w:rPr>
+            </w:pPr>
+          </w:p>
+        </w:tc>
+        <w:tc>
+          <w:tcPr>
+            <w:tcW w:w="4531" w:type="dxa"/>
+          </w:tcPr>
+          <w:p>
+            <w:pPr>
+              <w:cnfStyle w:val="000000000000" w:firstRow="0" w:lastRow="0" w:firstColumn="0" w:lastColumn="0" w:oddVBand="0" w:evenVBand="0" w:oddHBand="0" w:evenHBand="0" w:firstRowFirstColumn="0" w:firstRowLastColumn="0" w:lastRowFirstColumn="0" w:lastRowLastColumn="0"/>
+              <w:rPr>
+                <w:b/>
+              </w:rPr>
+            </w:pPr>
+          </w:p>
+        </w:tc>
+      </w:tr>
+    </w:tbl>
+    <w:p>
+      <w:pPr>
+        <w:pStyle w:val="Kop2"/>
+      </w:pPr>
+    </w:p>
+    <w:p>
+      <w:pPr>
+        <w:pStyle w:val="Kop2"/>
+      </w:pPr>
+    </w:p>
+    <w:p>
+      <w:pPr>
+        <w:pStyle w:val="Kop2"/>
+      </w:pPr>
+    </w:p>
+    <w:p>
+      <w:pPr>
+        <w:pStyle w:val="Kop2"/>
+      </w:pPr>
+      <w:bookmarkStart w:id="6" w:name="_Toc480462077"/>
+      <w:r>
+        <w:t>2. Spel besturing</w:t>
+      </w:r>
+      <w:bookmarkEnd w:id="6"/>
     </w:p>
     <w:p/>
     <w:p>
+      <w:r>
+        <w:t xml:space="preserve">De hoofdspeler is bedienbaar met de reguliere pijltjes op de toetsenbord. </w:t>
+      </w:r>
+    </w:p>
+    <w:tbl>
+      <w:tblPr>
+        <w:tblStyle w:val="Rastertabel2-Accent1"/>
+        <w:tblW w:w="0" w:type="auto"/>
+        <w:tblLook w:val="04A0" w:firstRow="1" w:lastRow="0" w:firstColumn="1" w:lastColumn="0" w:noHBand="0" w:noVBand="1"/>
+      </w:tblPr>
+      <w:tblGrid>
+        <w:gridCol w:w="4531"/>
+        <w:gridCol w:w="4531"/>
+      </w:tblGrid>
+      <w:tr>
+        <w:trPr>
+          <w:cnfStyle w:val="100000000000" w:firstRow="1" w:lastRow="0" w:firstColumn="0" w:lastColumn="0" w:oddVBand="0" w:evenVBand="0" w:oddHBand="0" w:evenHBand="0" w:firstRowFirstColumn="0" w:firstRowLastColumn="0" w:lastRowFirstColumn="0" w:lastRowLastColumn="0"/>
+        </w:trPr>
+        <w:tc>
+          <w:tcPr>
+            <w:cnfStyle w:val="001000000000" w:firstRow="0" w:lastRow="0" w:firstColumn="1" w:lastColumn="0" w:oddVBand="0" w:evenVBand="0" w:oddHBand="0" w:evenHBand="0" w:firstRowFirstColumn="0" w:firstRowLastColumn="0" w:lastRowFirstColumn="0" w:lastRowLastColumn="0"/>
+            <w:tcW w:w="4531" w:type="dxa"/>
+          </w:tcPr>
+          <w:p>
+            <w:r>
+              <w:t>Toets</w:t>
+            </w:r>
+          </w:p>
+        </w:tc>
+        <w:tc>
+          <w:tcPr>
+            <w:tcW w:w="4531" w:type="dxa"/>
+          </w:tcPr>
+          <w:p>
+            <w:pPr>
+              <w:cnfStyle w:val="100000000000" w:firstRow="1" w:lastRow="0" w:firstColumn="0" w:lastColumn="0" w:oddVBand="0" w:evenVBand="0" w:oddHBand="0" w:evenHBand="0" w:firstRowFirstColumn="0" w:firstRowLastColumn="0" w:lastRowFirstColumn="0" w:lastRowLastColumn="0"/>
+            </w:pPr>
+            <w:r>
+              <w:t>Uitvoering</w:t>
+            </w:r>
+          </w:p>
+        </w:tc>
+      </w:tr>
+      <w:tr>
+        <w:trPr>
+          <w:cnfStyle w:val="000000100000" w:firstRow="0" w:lastRow="0" w:firstColumn="0" w:lastColumn="0" w:oddVBand="0" w:evenVBand="0" w:oddHBand="1" w:evenHBand="0" w:firstRowFirstColumn="0" w:firstRowLastColumn="0" w:lastRowFirstColumn="0" w:lastRowLastColumn="0"/>
+        </w:trPr>
+        <w:tc>
+          <w:tcPr>
+            <w:cnfStyle w:val="001000000000" w:firstRow="0" w:lastRow="0" w:firstColumn="1" w:lastColumn="0" w:oddVBand="0" w:evenVBand="0" w:oddHBand="0" w:evenHBand="0" w:firstRowFirstColumn="0" w:firstRowLastColumn="0" w:lastRowFirstColumn="0" w:lastRowLastColumn="0"/>
+            <w:tcW w:w="4531" w:type="dxa"/>
+          </w:tcPr>
+          <w:p>
+            <w:pPr>
+              <w:rPr>
+                <w:b w:val="0"/>
+              </w:rPr>
+            </w:pPr>
+            <w:r>
+              <w:rPr>
+                <w:b w:val="0"/>
+              </w:rPr>
+              <w:t>←</w:t>
+            </w:r>
+          </w:p>
+        </w:tc>
+        <w:tc>
+          <w:tcPr>
+            <w:tcW w:w="4531" w:type="dxa"/>
+          </w:tcPr>
+          <w:p>
+            <w:pPr>
+              <w:cnfStyle w:val="000000100000" w:firstRow="0" w:lastRow="0" w:firstColumn="0" w:lastColumn="0" w:oddVBand="0" w:evenVBand="0" w:oddHBand="1" w:evenHBand="0" w:firstRowFirstColumn="0" w:firstRowLastColumn="0" w:lastRowFirstColumn="0" w:lastRowLastColumn="0"/>
+            </w:pPr>
+            <w:r>
+              <w:t>Speler gaat naar links</w:t>
+            </w:r>
+          </w:p>
+        </w:tc>
+      </w:tr>
+      <w:tr>
+        <w:tc>
+          <w:tcPr>
+            <w:cnfStyle w:val="001000000000" w:firstRow="0" w:lastRow="0" w:firstColumn="1" w:lastColumn="0" w:oddVBand="0" w:evenVBand="0" w:oddHBand="0" w:evenHBand="0" w:firstRowFirstColumn="0" w:firstRowLastColumn="0" w:lastRowFirstColumn="0" w:lastRowLastColumn="0"/>
+            <w:tcW w:w="4531" w:type="dxa"/>
+          </w:tcPr>
+          <w:p>
+            <w:pPr>
+              <w:rPr>
+                <w:b w:val="0"/>
+              </w:rPr>
+            </w:pPr>
+            <w:r>
+              <w:rPr>
+                <w:b w:val="0"/>
+              </w:rPr>
+              <w:t>→</w:t>
+            </w:r>
+          </w:p>
+        </w:tc>
+        <w:tc>
+          <w:tcPr>
+            <w:tcW w:w="4531" w:type="dxa"/>
+          </w:tcPr>
+          <w:p>
+            <w:pPr>
+              <w:cnfStyle w:val="000000000000" w:firstRow="0" w:lastRow="0" w:firstColumn="0" w:lastColumn="0" w:oddVBand="0" w:evenVBand="0" w:oddHBand="0" w:evenHBand="0" w:firstRowFirstColumn="0" w:firstRowLastColumn="0" w:lastRowFirstColumn="0" w:lastRowLastColumn="0"/>
+            </w:pPr>
+            <w:r>
+              <w:t>Speler gaat naar rechts</w:t>
+            </w:r>
+          </w:p>
+        </w:tc>
+      </w:tr>
+      <w:tr>
+        <w:trPr>
+          <w:cnfStyle w:val="000000100000" w:firstRow="0" w:lastRow="0" w:firstColumn="0" w:lastColumn="0" w:oddVBand="0" w:evenVBand="0" w:oddHBand="1" w:evenHBand="0" w:firstRowFirstColumn="0" w:firstRowLastColumn="0" w:lastRowFirstColumn="0" w:lastRowLastColumn="0"/>
+        </w:trPr>
+        <w:tc>
+          <w:tcPr>
+            <w:cnfStyle w:val="001000000000" w:firstRow="0" w:lastRow="0" w:firstColumn="1" w:lastColumn="0" w:oddVBand="0" w:evenVBand="0" w:oddHBand="0" w:evenHBand="0" w:firstRowFirstColumn="0" w:firstRowLastColumn="0" w:lastRowFirstColumn="0" w:lastRowLastColumn="0"/>
+            <w:tcW w:w="4531" w:type="dxa"/>
+          </w:tcPr>
+          <w:p>
+            <w:pPr>
+              <w:rPr>
+                <w:b w:val="0"/>
+              </w:rPr>
+            </w:pPr>
+            <w:r>
+              <w:rPr>
+                <w:b w:val="0"/>
+              </w:rPr>
+              <w:t>Spatiebalk</w:t>
+            </w:r>
+          </w:p>
+        </w:tc>
+        <w:tc>
+          <w:tcPr>
+            <w:tcW w:w="4531" w:type="dxa"/>
+          </w:tcPr>
+          <w:p>
+            <w:pPr>
+              <w:cnfStyle w:val="000000100000" w:firstRow="0" w:lastRow="0" w:firstColumn="0" w:lastColumn="0" w:oddVBand="0" w:evenVBand="0" w:oddHBand="1" w:evenHBand="0" w:firstRowFirstColumn="0" w:firstRowLastColumn="0" w:lastRowFirstColumn="0" w:lastRowLastColumn="0"/>
+            </w:pPr>
+            <w:r>
+              <w:t>Speler springt</w:t>
+            </w:r>
+          </w:p>
+        </w:tc>
+      </w:tr>
+      <w:tr>
+        <w:tc>
+          <w:tcPr>
+            <w:cnfStyle w:val="001000000000" w:firstRow="0" w:lastRow="0" w:firstColumn="1" w:lastColumn="0" w:oddVBand="0" w:evenVBand="0" w:oddHBand="0" w:evenHBand="0" w:firstRowFirstColumn="0" w:firstRowLastColumn="0" w:lastRowFirstColumn="0" w:lastRowLastColumn="0"/>
+            <w:tcW w:w="4531" w:type="dxa"/>
+          </w:tcPr>
+          <w:p>
+            <w:pPr>
+              <w:rPr>
+                <w:b w:val="0"/>
+              </w:rPr>
+            </w:pPr>
+            <w:r>
+              <w:rPr>
+                <w:b w:val="0"/>
+              </w:rPr>
+              <w:t>Letter ‘A’</w:t>
+            </w:r>
+          </w:p>
+        </w:tc>
+        <w:tc>
+          <w:tcPr>
+            <w:tcW w:w="4531" w:type="dxa"/>
+          </w:tcPr>
+          <w:p>
+            <w:pPr>
+              <w:cnfStyle w:val="000000000000" w:firstRow="0" w:lastRow="0" w:firstColumn="0" w:lastColumn="0" w:oddVBand="0" w:evenVBand="0" w:oddHBand="0" w:evenHBand="0" w:firstRowFirstColumn="0" w:firstRowLastColumn="0" w:lastRowFirstColumn="0" w:lastRowLastColumn="0"/>
+            </w:pPr>
+            <w:r>
+              <w:t>Speler schopt</w:t>
+            </w:r>
+          </w:p>
+        </w:tc>
+      </w:tr>
+      <w:tr>
+        <w:trPr>
+          <w:cnfStyle w:val="000000100000" w:firstRow="0" w:lastRow="0" w:firstColumn="0" w:lastColumn="0" w:oddVBand="0" w:evenVBand="0" w:oddHBand="1" w:evenHBand="0" w:firstRowFirstColumn="0" w:firstRowLastColumn="0" w:lastRowFirstColumn="0" w:lastRowLastColumn="0"/>
+        </w:trPr>
+        <w:tc>
+          <w:tcPr>
+            <w:cnfStyle w:val="001000000000" w:firstRow="0" w:lastRow="0" w:firstColumn="1" w:lastColumn="0" w:oddVBand="0" w:evenVBand="0" w:oddHBand="0" w:evenHBand="0" w:firstRowFirstColumn="0" w:firstRowLastColumn="0" w:lastRowFirstColumn="0" w:lastRowLastColumn="0"/>
+            <w:tcW w:w="4531" w:type="dxa"/>
+          </w:tcPr>
+          <w:p>
+            <w:pPr>
+              <w:rPr>
+                <w:b w:val="0"/>
+              </w:rPr>
+            </w:pPr>
+            <w:r>
+              <w:rPr>
+                <w:b w:val="0"/>
+              </w:rPr>
+              <w:t xml:space="preserve">Letter </w:t>
+            </w:r>
+            <w:proofErr w:type="spellStart"/>
+            <w:r>
+              <w:rPr>
+                <w:b w:val="0"/>
+              </w:rPr>
+              <w:t>‘S</w:t>
+            </w:r>
+            <w:proofErr w:type="spellEnd"/>
+            <w:r>
+              <w:rPr>
+                <w:b w:val="0"/>
+              </w:rPr>
+              <w:t>’</w:t>
+            </w:r>
+          </w:p>
+        </w:tc>
+        <w:tc>
+          <w:tcPr>
+            <w:tcW w:w="4531" w:type="dxa"/>
+          </w:tcPr>
+          <w:p>
+            <w:pPr>
+              <w:cnfStyle w:val="000000100000" w:firstRow="0" w:lastRow="0" w:firstColumn="0" w:lastColumn="0" w:oddVBand="0" w:evenVBand="0" w:oddHBand="1" w:evenHBand="0" w:firstRowFirstColumn="0" w:firstRowLastColumn="0" w:lastRowFirstColumn="0" w:lastRowLastColumn="0"/>
+            </w:pPr>
+            <w:r>
+              <w:t xml:space="preserve">Speler slaat de vijand </w:t>
+            </w:r>
+          </w:p>
+        </w:tc>
+      </w:tr>
+      <w:tr>
+        <w:tc>
+          <w:tcPr>
+            <w:cnfStyle w:val="001000000000" w:firstRow="0" w:lastRow="0" w:firstColumn="1" w:lastColumn="0" w:oddVBand="0" w:evenVBand="0" w:oddHBand="0" w:evenHBand="0" w:firstRowFirstColumn="0" w:firstRowLastColumn="0" w:lastRowFirstColumn="0" w:lastRowLastColumn="0"/>
+            <w:tcW w:w="4531" w:type="dxa"/>
+          </w:tcPr>
+          <w:p/>
+        </w:tc>
+        <w:tc>
+          <w:tcPr>
+            <w:tcW w:w="4531" w:type="dxa"/>
+          </w:tcPr>
+          <w:p>
+            <w:pPr>
+              <w:cnfStyle w:val="000000000000" w:firstRow="0" w:lastRow="0" w:firstColumn="0" w:lastColumn="0" w:oddVBand="0" w:evenVBand="0" w:oddHBand="0" w:evenHBand="0" w:firstRowFirstColumn="0" w:firstRowLastColumn="0" w:lastRowFirstColumn="0" w:lastRowLastColumn="0"/>
+            </w:pPr>
+          </w:p>
+        </w:tc>
+      </w:tr>
+    </w:tbl>
+    <w:p/>
+    <w:p/>
+    <w:p>
+      <w:pPr>
+        <w:rPr>
+          <w:rFonts w:asciiTheme="majorHAnsi" w:eastAsiaTheme="majorEastAsia" w:hAnsiTheme="majorHAnsi" w:cstheme="majorBidi"/>
+          <w:color w:val="1F3864" w:themeColor="accent1" w:themeShade="80"/>
+          <w:sz w:val="36"/>
+          <w:szCs w:val="36"/>
+        </w:rPr>
+      </w:pPr>
       <w:r>
         <w:br w:type="page"/>
       </w:r>
@@ -1336,112 +2302,36 @@
       <w:pPr>
         <w:pStyle w:val="Kop1"/>
       </w:pPr>
-      <w:bookmarkStart w:id="4" w:name="_Toc480375450"/>
+      <w:bookmarkStart w:id="7" w:name="_Toc480462078"/>
       <w:r>
         <w:lastRenderedPageBreak/>
-        <w:t xml:space="preserve">2. </w:t>
-      </w:r>
-      <w:r>
-        <w:t>Opdrachtomschrijving</w:t>
-      </w:r>
-      <w:bookmarkEnd w:id="4"/>
+        <w:t xml:space="preserve">3. </w:t>
+      </w:r>
+      <w:r>
+        <w:t>Flowchart</w:t>
+      </w:r>
+      <w:bookmarkEnd w:id="7"/>
     </w:p>
     <w:p/>
-    <w:p/>
-    <w:p/>
-    <w:p/>
-    <w:p/>
     <w:p>
       <w:r>
-        <w:br w:type="page"/>
+        <w:t xml:space="preserve">Hieronder is in de globale flow van de game weergegeven. O.b.v. de keuze van de gebruiker wordt de flow van het spel beïnvloedt. </w:t>
       </w:r>
     </w:p>
     <w:p>
       <w:pPr>
-        <w:pStyle w:val="Kop1"/>
+        <w:jc w:val="center"/>
       </w:pPr>
-      <w:bookmarkStart w:id="5" w:name="_Toc480375451"/>
-      <w:r>
-        <w:lastRenderedPageBreak/>
-        <w:t xml:space="preserve">3. </w:t>
-      </w:r>
-      <w:r>
-        <w:t>Flowchart</w:t>
-      </w:r>
-      <w:bookmarkEnd w:id="5"/>
-    </w:p>
-    <w:p/>
-    <w:p>
-      <w:r>
-        <w:t xml:space="preserve">Hieronder is in de globale flow van de game weergegeven. O.b.v. de keuze van de gebruiker wordt de flow van het spel beïnvloedt. </w:t>
-      </w:r>
-    </w:p>
-    <w:p/>
-    <w:p>
       <w:r>
         <w:rPr>
           <w:noProof/>
           <w:lang w:eastAsia="nl-NL"/>
         </w:rPr>
         <w:drawing>
-          <wp:anchor distT="0" distB="0" distL="114300" distR="114300" simplePos="0" relativeHeight="251661312" behindDoc="1" locked="0" layoutInCell="1" allowOverlap="1">
-            <wp:simplePos x="0" y="0"/>
-            <wp:positionH relativeFrom="margin">
-              <wp:align>right</wp:align>
-            </wp:positionH>
-            <wp:positionV relativeFrom="paragraph">
-              <wp:posOffset>101003</wp:posOffset>
-            </wp:positionV>
-            <wp:extent cx="5760720" cy="6130290"/>
-            <wp:effectExtent l="0" t="0" r="0" b="3810"/>
-            <wp:wrapThrough wrapText="bothSides">
-              <wp:wrapPolygon edited="0">
-                <wp:start x="9214" y="0"/>
-                <wp:lineTo x="8857" y="134"/>
-                <wp:lineTo x="8929" y="470"/>
-                <wp:lineTo x="10143" y="1074"/>
-                <wp:lineTo x="9357" y="1275"/>
-                <wp:lineTo x="8786" y="1745"/>
-                <wp:lineTo x="8786" y="2148"/>
-                <wp:lineTo x="8500" y="2953"/>
-                <wp:lineTo x="786" y="3960"/>
-                <wp:lineTo x="786" y="8592"/>
-                <wp:lineTo x="0" y="9464"/>
-                <wp:lineTo x="0" y="9733"/>
-                <wp:lineTo x="857" y="10740"/>
-                <wp:lineTo x="286" y="11545"/>
-                <wp:lineTo x="286" y="11746"/>
-                <wp:lineTo x="857" y="11814"/>
-                <wp:lineTo x="857" y="18257"/>
-                <wp:lineTo x="214" y="19331"/>
-                <wp:lineTo x="0" y="19533"/>
-                <wp:lineTo x="0" y="20204"/>
-                <wp:lineTo x="357" y="20472"/>
-                <wp:lineTo x="7786" y="21479"/>
-                <wp:lineTo x="7786" y="21546"/>
-                <wp:lineTo x="9857" y="21546"/>
-                <wp:lineTo x="9929" y="20204"/>
-                <wp:lineTo x="9643" y="19868"/>
-                <wp:lineTo x="8929" y="19331"/>
-                <wp:lineTo x="21500" y="19331"/>
-                <wp:lineTo x="21500" y="17922"/>
-                <wp:lineTo x="20500" y="17183"/>
-                <wp:lineTo x="20500" y="5370"/>
-                <wp:lineTo x="20857" y="4229"/>
-                <wp:lineTo x="10500" y="3222"/>
-                <wp:lineTo x="11071" y="3222"/>
-                <wp:lineTo x="11929" y="2551"/>
-                <wp:lineTo x="11857" y="2148"/>
-                <wp:lineTo x="12214" y="1477"/>
-                <wp:lineTo x="11929" y="1275"/>
-                <wp:lineTo x="10500" y="1074"/>
-                <wp:lineTo x="11571" y="470"/>
-                <wp:lineTo x="11786" y="134"/>
-                <wp:lineTo x="11357" y="0"/>
-                <wp:lineTo x="9214" y="0"/>
-              </wp:wrapPolygon>
-            </wp:wrapThrough>
-            <wp:docPr id="3" name="Afbeelding 3"/>
+          <wp:inline distT="0" distB="0" distL="0" distR="0">
+            <wp:extent cx="5857914" cy="7137070"/>
+            <wp:effectExtent l="0" t="0" r="0" b="6985"/>
+            <wp:docPr id="2" name="Afbeelding 2"/>
             <wp:cNvGraphicFramePr>
               <a:graphicFrameLocks xmlns:a="http://schemas.openxmlformats.org/drawingml/2006/main" noChangeAspect="1"/>
             </wp:cNvGraphicFramePr>
@@ -1449,7 +2339,7 @@
               <a:graphicData uri="http://schemas.openxmlformats.org/drawingml/2006/picture">
                 <pic:pic xmlns:pic="http://schemas.openxmlformats.org/drawingml/2006/picture">
                   <pic:nvPicPr>
-                    <pic:cNvPr id="3" name="mjvstm (1).png"/>
+                    <pic:cNvPr id="2" name="flow-chart.png"/>
                     <pic:cNvPicPr/>
                   </pic:nvPicPr>
                   <pic:blipFill>
@@ -1467,7 +2357,7 @@
                   <pic:spPr>
                     <a:xfrm>
                       <a:off x="0" y="0"/>
-                      <a:ext cx="5760720" cy="6130290"/>
+                      <a:ext cx="5982884" cy="7289330"/>
                     </a:xfrm>
                     <a:prstGeom prst="rect">
                       <a:avLst/>
@@ -1476,33 +2366,36 @@
                 </pic:pic>
               </a:graphicData>
             </a:graphic>
-          </wp:anchor>
+          </wp:inline>
         </w:drawing>
       </w:r>
     </w:p>
-    <w:p/>
-    <w:p/>
-    <w:p/>
-    <w:p/>
-    <w:p/>
-    <w:p/>
-    <w:p/>
-    <w:p/>
     <w:p>
-      <w:r>
-        <w:br w:type="page"/>
+      <w:pPr>
+        <w:jc w:val="center"/>
+        <w:rPr>
+          <w:smallCaps/>
+          <w:color w:val="595959" w:themeColor="text1" w:themeTint="A6"/>
+          <w:u w:color="7F7F7F" w:themeColor="text1" w:themeTint="80"/>
+        </w:rPr>
+      </w:pPr>
+      <w:r>
+        <w:rPr>
+          <w:rStyle w:val="Subtieleverwijzing"/>
+        </w:rPr>
+        <w:t>Afbeelding 1.0</w:t>
       </w:r>
     </w:p>
     <w:p>
       <w:pPr>
         <w:pStyle w:val="Kop1"/>
       </w:pPr>
-      <w:bookmarkStart w:id="6" w:name="_Toc480375452"/>
+      <w:bookmarkStart w:id="8" w:name="_Toc480462079"/>
       <w:r>
         <w:lastRenderedPageBreak/>
         <w:t>4. Schermontwerpen</w:t>
       </w:r>
-      <w:bookmarkEnd w:id="6"/>
+      <w:bookmarkEnd w:id="8"/>
     </w:p>
     <w:p/>
     <w:sectPr>
@@ -2311,7 +3204,6 @@
   <w:style w:type="character" w:default="1" w:styleId="Standaardalinea-lettertype">
     <w:name w:val="Default Paragraph Font"/>
     <w:uiPriority w:val="1"/>
-    <w:semiHidden/>
     <w:unhideWhenUsed/>
   </w:style>
   <w:style w:type="table" w:default="1" w:styleId="Standaardtabel">
@@ -2908,6 +3800,169 @@
       <w:ind w:left="720"/>
       <w:contextualSpacing/>
     </w:pPr>
+  </w:style>
+  <w:style w:type="table" w:styleId="Rastertabel2-Accent1">
+    <w:name w:val="Grid Table 2 Accent 1"/>
+    <w:basedOn w:val="Standaardtabel"/>
+    <w:uiPriority w:val="47"/>
+    <w:rsid w:val="00C4395B"/>
+    <w:pPr>
+      <w:spacing w:after="0" w:line="240" w:lineRule="auto"/>
+    </w:pPr>
+    <w:tblPr>
+      <w:tblStyleRowBandSize w:val="1"/>
+      <w:tblStyleColBandSize w:val="1"/>
+      <w:tblBorders>
+        <w:top w:val="single" w:sz="2" w:space="0" w:color="8EAADB" w:themeColor="accent1" w:themeTint="99"/>
+        <w:bottom w:val="single" w:sz="2" w:space="0" w:color="8EAADB" w:themeColor="accent1" w:themeTint="99"/>
+        <w:insideH w:val="single" w:sz="2" w:space="0" w:color="8EAADB" w:themeColor="accent1" w:themeTint="99"/>
+        <w:insideV w:val="single" w:sz="2" w:space="0" w:color="8EAADB" w:themeColor="accent1" w:themeTint="99"/>
+      </w:tblBorders>
+    </w:tblPr>
+    <w:tblStylePr w:type="firstRow">
+      <w:rPr>
+        <w:b/>
+        <w:bCs/>
+      </w:rPr>
+      <w:tblPr/>
+      <w:tcPr>
+        <w:tcBorders>
+          <w:top w:val="nil"/>
+          <w:bottom w:val="single" w:sz="12" w:space="0" w:color="8EAADB" w:themeColor="accent1" w:themeTint="99"/>
+          <w:insideH w:val="nil"/>
+          <w:insideV w:val="nil"/>
+        </w:tcBorders>
+        <w:shd w:val="clear" w:color="auto" w:fill="FFFFFF" w:themeFill="background1"/>
+      </w:tcPr>
+    </w:tblStylePr>
+    <w:tblStylePr w:type="lastRow">
+      <w:rPr>
+        <w:b/>
+        <w:bCs/>
+      </w:rPr>
+      <w:tblPr/>
+      <w:tcPr>
+        <w:tcBorders>
+          <w:top w:val="double" w:sz="2" w:space="0" w:color="8EAADB" w:themeColor="accent1" w:themeTint="99"/>
+          <w:bottom w:val="nil"/>
+          <w:insideH w:val="nil"/>
+          <w:insideV w:val="nil"/>
+        </w:tcBorders>
+        <w:shd w:val="clear" w:color="auto" w:fill="FFFFFF" w:themeFill="background1"/>
+      </w:tcPr>
+    </w:tblStylePr>
+    <w:tblStylePr w:type="firstCol">
+      <w:rPr>
+        <w:b/>
+        <w:bCs/>
+      </w:rPr>
+    </w:tblStylePr>
+    <w:tblStylePr w:type="lastCol">
+      <w:rPr>
+        <w:b/>
+        <w:bCs/>
+      </w:rPr>
+    </w:tblStylePr>
+    <w:tblStylePr w:type="band1Vert">
+      <w:tblPr/>
+      <w:tcPr>
+        <w:shd w:val="clear" w:color="auto" w:fill="D9E2F3" w:themeFill="accent1" w:themeFillTint="33"/>
+      </w:tcPr>
+    </w:tblStylePr>
+    <w:tblStylePr w:type="band1Horz">
+      <w:tblPr/>
+      <w:tcPr>
+        <w:shd w:val="clear" w:color="auto" w:fill="D9E2F3" w:themeFill="accent1" w:themeFillTint="33"/>
+      </w:tcPr>
+    </w:tblStylePr>
+  </w:style>
+  <w:style w:type="paragraph" w:styleId="Inhopg2">
+    <w:name w:val="toc 2"/>
+    <w:basedOn w:val="Standaard"/>
+    <w:next w:val="Standaard"/>
+    <w:autoRedefine/>
+    <w:uiPriority w:val="39"/>
+    <w:unhideWhenUsed/>
+    <w:rsid w:val="002E6C3A"/>
+    <w:pPr>
+      <w:spacing w:after="100"/>
+      <w:ind w:left="220"/>
+    </w:pPr>
+  </w:style>
+  <w:style w:type="table" w:styleId="Rastertabel2-Accent4">
+    <w:name w:val="Grid Table 2 Accent 4"/>
+    <w:basedOn w:val="Standaardtabel"/>
+    <w:uiPriority w:val="47"/>
+    <w:rsid w:val="001F2B1C"/>
+    <w:pPr>
+      <w:spacing w:after="0" w:line="240" w:lineRule="auto"/>
+    </w:pPr>
+    <w:tblPr>
+      <w:tblStyleRowBandSize w:val="1"/>
+      <w:tblStyleColBandSize w:val="1"/>
+      <w:tblBorders>
+        <w:top w:val="single" w:sz="2" w:space="0" w:color="FFD966" w:themeColor="accent4" w:themeTint="99"/>
+        <w:bottom w:val="single" w:sz="2" w:space="0" w:color="FFD966" w:themeColor="accent4" w:themeTint="99"/>
+        <w:insideH w:val="single" w:sz="2" w:space="0" w:color="FFD966" w:themeColor="accent4" w:themeTint="99"/>
+        <w:insideV w:val="single" w:sz="2" w:space="0" w:color="FFD966" w:themeColor="accent4" w:themeTint="99"/>
+      </w:tblBorders>
+    </w:tblPr>
+    <w:tblStylePr w:type="firstRow">
+      <w:rPr>
+        <w:b/>
+        <w:bCs/>
+      </w:rPr>
+      <w:tblPr/>
+      <w:tcPr>
+        <w:tcBorders>
+          <w:top w:val="nil"/>
+          <w:bottom w:val="single" w:sz="12" w:space="0" w:color="FFD966" w:themeColor="accent4" w:themeTint="99"/>
+          <w:insideH w:val="nil"/>
+          <w:insideV w:val="nil"/>
+        </w:tcBorders>
+        <w:shd w:val="clear" w:color="auto" w:fill="FFFFFF" w:themeFill="background1"/>
+      </w:tcPr>
+    </w:tblStylePr>
+    <w:tblStylePr w:type="lastRow">
+      <w:rPr>
+        <w:b/>
+        <w:bCs/>
+      </w:rPr>
+      <w:tblPr/>
+      <w:tcPr>
+        <w:tcBorders>
+          <w:top w:val="double" w:sz="2" w:space="0" w:color="FFD966" w:themeColor="accent4" w:themeTint="99"/>
+          <w:bottom w:val="nil"/>
+          <w:insideH w:val="nil"/>
+          <w:insideV w:val="nil"/>
+        </w:tcBorders>
+        <w:shd w:val="clear" w:color="auto" w:fill="FFFFFF" w:themeFill="background1"/>
+      </w:tcPr>
+    </w:tblStylePr>
+    <w:tblStylePr w:type="firstCol">
+      <w:rPr>
+        <w:b/>
+        <w:bCs/>
+      </w:rPr>
+    </w:tblStylePr>
+    <w:tblStylePr w:type="lastCol">
+      <w:rPr>
+        <w:b/>
+        <w:bCs/>
+      </w:rPr>
+    </w:tblStylePr>
+    <w:tblStylePr w:type="band1Vert">
+      <w:tblPr/>
+      <w:tcPr>
+        <w:shd w:val="clear" w:color="auto" w:fill="FFF2CC" w:themeFill="accent4" w:themeFillTint="33"/>
+      </w:tcPr>
+    </w:tblStylePr>
+    <w:tblStylePr w:type="band1Horz">
+      <w:tblPr/>
+      <w:tcPr>
+        <w:shd w:val="clear" w:color="auto" w:fill="FFF2CC" w:themeFill="accent4" w:themeFillTint="33"/>
+      </w:tcPr>
+    </w:tblStylePr>
   </w:style>
 </w:styles>
 </file>
@@ -3212,7 +4267,7 @@
 </file>
 
 <file path=customXml/itemProps1.xml><?xml version="1.0" encoding="utf-8"?>
-<ds:datastoreItem xmlns:ds="http://schemas.openxmlformats.org/officeDocument/2006/customXml" ds:itemID="{EF9BC4AA-7631-4187-AADA-DB46538ED074}">
+<ds:datastoreItem xmlns:ds="http://schemas.openxmlformats.org/officeDocument/2006/customXml" ds:itemID="{3E3CFD46-AA51-4F1B-BF69-E33653FAF668}">
   <ds:schemaRefs>
     <ds:schemaRef ds:uri="http://schemas.openxmlformats.org/officeDocument/2006/bibliography"/>
   </ds:schemaRefs>

</xml_diff>